<commit_message>
MTTF or MVR vector example added
</commit_message>
<xml_diff>
--- a/Scripts_survival_notes/MVR.docx
+++ b/Scripts_survival_notes/MVR.docx
@@ -1200,6 +1200,319 @@
           <w:rStyle w:val="VerbatimChar"/>
         </w:rPr>
         <w:t xml:space="preserve">## [1] 4.368421</w:t>
+      </w:r>
+    </w:p>
+    <w:p>
+      <w:pPr>
+        <w:pStyle w:val="FirstParagraph"/>
+      </w:pPr>
+      <w:r>
+        <w:t xml:space="preserve">Mean residual time at age t</w:t>
+      </w:r>
+    </w:p>
+    <w:p>
+      <w:pPr>
+        <w:pStyle w:val="SourceCode"/>
+      </w:pPr>
+      <w:r>
+        <w:rPr>
+          <w:rStyle w:val="NormalTok"/>
+        </w:rPr>
+        <w:t xml:space="preserve">knitr</w:t>
+      </w:r>
+      <w:r>
+        <w:rPr>
+          <w:rStyle w:val="SpecialCharTok"/>
+        </w:rPr>
+        <w:t xml:space="preserve">::</w:t>
+      </w:r>
+      <w:r>
+        <w:rPr>
+          <w:rStyle w:val="FunctionTok"/>
+        </w:rPr>
+        <w:t xml:space="preserve">include_graphics</w:t>
+      </w:r>
+      <w:r>
+        <w:rPr>
+          <w:rStyle w:val="NormalTok"/>
+        </w:rPr>
+        <w:t xml:space="preserve">(</w:t>
+      </w:r>
+      <w:r>
+        <w:rPr>
+          <w:rStyle w:val="StringTok"/>
+        </w:rPr>
+        <w:t xml:space="preserve">"MVR3.PNG"</w:t>
+      </w:r>
+      <w:r>
+        <w:rPr>
+          <w:rStyle w:val="NormalTok"/>
+        </w:rPr>
+        <w:t xml:space="preserve">)</w:t>
+      </w:r>
+    </w:p>
+    <w:p>
+      <w:pPr>
+        <w:pStyle w:val="FirstParagraph"/>
+      </w:pPr>
+      <w:r>
+        <w:drawing>
+          <wp:inline>
+            <wp:extent cx="3041583" cy="548640"/>
+            <wp:effectExtent b="0" l="0" r="0" t="0"/>
+            <wp:docPr descr="" title="" id="1" name="Picture"/>
+            <a:graphic>
+              <a:graphicData uri="http://schemas.openxmlformats.org/drawingml/2006/picture">
+                <pic:pic>
+                  <pic:nvPicPr>
+                    <pic:cNvPr descr="MVR3.PNG" id="0" name="Picture"/>
+                    <pic:cNvPicPr>
+                      <a:picLocks noChangeArrowheads="1" noChangeAspect="1"/>
+                    </pic:cNvPicPr>
+                  </pic:nvPicPr>
+                  <pic:blipFill>
+                    <a:blip r:embed="rId24"/>
+                    <a:stretch>
+                      <a:fillRect/>
+                    </a:stretch>
+                  </pic:blipFill>
+                  <pic:spPr bwMode="auto">
+                    <a:xfrm>
+                      <a:off x="0" y="0"/>
+                      <a:ext cx="3041583" cy="548640"/>
+                    </a:xfrm>
+                    <a:prstGeom prst="rect">
+                      <a:avLst/>
+                    </a:prstGeom>
+                    <a:noFill/>
+                    <a:ln w="9525">
+                      <a:noFill/>
+                      <a:headEnd/>
+                      <a:tailEnd/>
+                    </a:ln>
+                  </pic:spPr>
+                </pic:pic>
+              </a:graphicData>
+            </a:graphic>
+          </wp:inline>
+        </w:drawing>
+      </w:r>
+    </w:p>
+    <w:p>
+      <w:pPr>
+        <w:pStyle w:val="SourceCode"/>
+      </w:pPr>
+      <w:r>
+        <w:rPr>
+          <w:rStyle w:val="NormalTok"/>
+        </w:rPr>
+        <w:t xml:space="preserve">rt </w:t>
+      </w:r>
+      <w:r>
+        <w:rPr>
+          <w:rStyle w:val="OtherTok"/>
+        </w:rPr>
+        <w:t xml:space="preserve">&lt;-</w:t>
+      </w:r>
+      <w:r>
+        <w:rPr>
+          <w:rStyle w:val="NormalTok"/>
+        </w:rPr>
+        <w:t xml:space="preserve"> </w:t>
+      </w:r>
+      <w:r>
+        <w:rPr>
+          <w:rStyle w:val="FunctionTok"/>
+        </w:rPr>
+        <w:t xml:space="preserve">c</w:t>
+      </w:r>
+      <w:r>
+        <w:rPr>
+          <w:rStyle w:val="NormalTok"/>
+        </w:rPr>
+        <w:t xml:space="preserve">()</w:t>
+      </w:r>
+      <w:r>
+        <w:br/>
+      </w:r>
+      <w:r>
+        <w:br/>
+      </w:r>
+      <w:r>
+        <w:br/>
+      </w:r>
+      <w:r>
+        <w:rPr>
+          <w:rStyle w:val="ControlFlowTok"/>
+        </w:rPr>
+        <w:t xml:space="preserve">for</w:t>
+      </w:r>
+      <w:r>
+        <w:rPr>
+          <w:rStyle w:val="NormalTok"/>
+        </w:rPr>
+        <w:t xml:space="preserve"> ( i </w:t>
+      </w:r>
+      <w:r>
+        <w:rPr>
+          <w:rStyle w:val="ControlFlowTok"/>
+        </w:rPr>
+        <w:t xml:space="preserve">in</w:t>
+      </w:r>
+      <w:r>
+        <w:rPr>
+          <w:rStyle w:val="NormalTok"/>
+        </w:rPr>
+        <w:t xml:space="preserve"> </w:t>
+      </w:r>
+      <w:r>
+        <w:rPr>
+          <w:rStyle w:val="DecValTok"/>
+        </w:rPr>
+        <w:t xml:space="preserve">1</w:t>
+      </w:r>
+      <w:r>
+        <w:rPr>
+          <w:rStyle w:val="SpecialCharTok"/>
+        </w:rPr>
+        <w:t xml:space="preserve">:</w:t>
+      </w:r>
+      <w:r>
+        <w:rPr>
+          <w:rStyle w:val="DecValTok"/>
+        </w:rPr>
+        <w:t xml:space="preserve">12</w:t>
+      </w:r>
+      <w:r>
+        <w:rPr>
+          <w:rStyle w:val="NormalTok"/>
+        </w:rPr>
+        <w:t xml:space="preserve">){</w:t>
+      </w:r>
+      <w:r>
+        <w:br/>
+      </w:r>
+      <w:r>
+        <w:rPr>
+          <w:rStyle w:val="NormalTok"/>
+        </w:rPr>
+        <w:t xml:space="preserve">  </w:t>
+      </w:r>
+      <w:r>
+        <w:br/>
+      </w:r>
+      <w:r>
+        <w:rPr>
+          <w:rStyle w:val="NormalTok"/>
+        </w:rPr>
+        <w:t xml:space="preserve">  rt[i] </w:t>
+      </w:r>
+      <w:r>
+        <w:rPr>
+          <w:rStyle w:val="OtherTok"/>
+        </w:rPr>
+        <w:t xml:space="preserve">&lt;-</w:t>
+      </w:r>
+      <w:r>
+        <w:rPr>
+          <w:rStyle w:val="NormalTok"/>
+        </w:rPr>
+        <w:t xml:space="preserve"> </w:t>
+      </w:r>
+      <w:r>
+        <w:rPr>
+          <w:rStyle w:val="FunctionTok"/>
+        </w:rPr>
+        <w:t xml:space="preserve">sum</w:t>
+      </w:r>
+      <w:r>
+        <w:rPr>
+          <w:rStyle w:val="NormalTok"/>
+        </w:rPr>
+        <w:t xml:space="preserve">(St[</w:t>
+      </w:r>
+      <w:r>
+        <w:rPr>
+          <w:rStyle w:val="SpecialCharTok"/>
+        </w:rPr>
+        <w:t xml:space="preserve">-</w:t>
+      </w:r>
+      <w:r>
+        <w:rPr>
+          <w:rStyle w:val="DecValTok"/>
+        </w:rPr>
+        <w:t xml:space="preserve">1</w:t>
+      </w:r>
+      <w:r>
+        <w:rPr>
+          <w:rStyle w:val="SpecialCharTok"/>
+        </w:rPr>
+        <w:t xml:space="preserve">:-</w:t>
+      </w:r>
+      <w:r>
+        <w:rPr>
+          <w:rStyle w:val="NormalTok"/>
+        </w:rPr>
+        <w:t xml:space="preserve">i])</w:t>
+      </w:r>
+      <w:r>
+        <w:rPr>
+          <w:rStyle w:val="SpecialCharTok"/>
+        </w:rPr>
+        <w:t xml:space="preserve">/</w:t>
+      </w:r>
+      <w:r>
+        <w:rPr>
+          <w:rStyle w:val="NormalTok"/>
+        </w:rPr>
+        <w:t xml:space="preserve">St[i]</w:t>
+      </w:r>
+      <w:r>
+        <w:br/>
+      </w:r>
+      <w:r>
+        <w:rPr>
+          <w:rStyle w:val="NormalTok"/>
+        </w:rPr>
+        <w:t xml:space="preserve">  </w:t>
+      </w:r>
+      <w:r>
+        <w:br/>
+      </w:r>
+      <w:r>
+        <w:rPr>
+          <w:rStyle w:val="NormalTok"/>
+        </w:rPr>
+        <w:t xml:space="preserve">}</w:t>
+      </w:r>
+      <w:r>
+        <w:br/>
+      </w:r>
+      <w:r>
+        <w:rPr>
+          <w:rStyle w:val="NormalTok"/>
+        </w:rPr>
+        <w:t xml:space="preserve">rt</w:t>
+      </w:r>
+    </w:p>
+    <w:p>
+      <w:pPr>
+        <w:pStyle w:val="SourceCode"/>
+      </w:pPr>
+      <w:r>
+        <w:rPr>
+          <w:rStyle w:val="VerbatimChar"/>
+        </w:rPr>
+        <w:t xml:space="preserve">##  [1] 4.368421 3.882353 3.125000 2.571429 2.000000 2.000000 1.666667 1.500000</w:t>
+      </w:r>
+      <w:r>
+        <w:br/>
+      </w:r>
+      <w:r>
+        <w:rPr>
+          <w:rStyle w:val="VerbatimChar"/>
+        </w:rPr>
+        <w:t xml:space="preserve">##  [9] 1.000000 0.500000 0.000000      NaN</w:t>
       </w:r>
     </w:p>
     <w:sectPr/>

</xml_diff>